<commit_message>
updated stuff, added revised assignment 6
</commit_message>
<xml_diff>
--- a/assignment 6.docx
+++ b/assignment 6.docx
@@ -97,12 +97,17 @@
           <w:sz w:val="24"/>
           <w:b/>
           <w:szCs w:val="20"/>
-          <w:rFonts w:ascii="Times New Roman" w:hAnsi="Times New Roman" w:cs="Times New Roman"/>
-        </w:rPr>
-      </w:pPr>
-      <w:r>
-        <w:rPr>
-          <w:b/>
+          <w:rFonts w:ascii="Times New Roman" w:hAnsi="Times New Roman" w:eastAsia="Times New Roman" w:cs="Times New Roman"/>
+          <w:color w:val="00000A"/>
+          <w:lang w:val="en-US" w:eastAsia="en-US" w:bidi="ar-SA"/>
+        </w:rPr>
+      </w:pPr>
+      <w:r>
+        <w:rPr>
+          <w:rFonts w:cs="Times New Roman"/>
+          <w:b/>
+          <w:sz w:val="24"/>
+          <w:szCs w:val="20"/>
         </w:rPr>
       </w:r>
       <w:r/>
@@ -132,12 +137,17 @@
           <w:sz w:val="24"/>
           <w:b/>
           <w:szCs w:val="20"/>
-          <w:rFonts w:ascii="Times New Roman" w:hAnsi="Times New Roman" w:cs="Times New Roman"/>
-        </w:rPr>
-      </w:pPr>
-      <w:r>
-        <w:rPr>
-          <w:b/>
+          <w:rFonts w:ascii="Times New Roman" w:hAnsi="Times New Roman" w:eastAsia="Times New Roman" w:cs="Times New Roman"/>
+          <w:color w:val="00000A"/>
+          <w:lang w:val="en-US" w:eastAsia="en-US" w:bidi="ar-SA"/>
+        </w:rPr>
+      </w:pPr>
+      <w:r>
+        <w:rPr>
+          <w:rFonts w:cs="Times New Roman"/>
+          <w:b/>
+          <w:sz w:val="24"/>
+          <w:szCs w:val="20"/>
         </w:rPr>
       </w:r>
       <w:r/>
@@ -181,12 +191,17 @@
           <w:sz w:val="24"/>
           <w:b/>
           <w:szCs w:val="20"/>
-          <w:rFonts w:ascii="Times New Roman" w:hAnsi="Times New Roman" w:cs="Times New Roman"/>
-        </w:rPr>
-      </w:pPr>
-      <w:r>
-        <w:rPr>
-          <w:b/>
+          <w:rFonts w:ascii="Times New Roman" w:hAnsi="Times New Roman" w:eastAsia="Times New Roman" w:cs="Times New Roman"/>
+          <w:color w:val="00000A"/>
+          <w:lang w:val="en-US" w:eastAsia="en-US" w:bidi="ar-SA"/>
+        </w:rPr>
+      </w:pPr>
+      <w:r>
+        <w:rPr>
+          <w:rFonts w:cs="Times New Roman"/>
+          <w:b/>
+          <w:sz w:val="24"/>
+          <w:szCs w:val="20"/>
         </w:rPr>
       </w:r>
       <w:r/>
@@ -285,10 +300,16 @@
           <w:sz w:val="24"/>
           <w:szCs w:val="22"/>
           <w:rFonts w:ascii="Times New Roman" w:hAnsi="Times New Roman" w:eastAsia="Calibri" w:cs="" w:cstheme="minorBidi" w:eastAsiaTheme="minorHAnsi"/>
-        </w:rPr>
-      </w:pPr>
-      <w:r>
-        <w:rPr/>
+          <w:color w:val="00000A"/>
+          <w:lang w:val="en-US" w:eastAsia="en-US" w:bidi="ar-SA"/>
+        </w:rPr>
+      </w:pPr>
+      <w:r>
+        <w:rPr>
+          <w:rFonts w:eastAsia="Calibri" w:cs="" w:cstheme="minorBidi" w:eastAsiaTheme="minorHAnsi"/>
+          <w:sz w:val="24"/>
+          <w:szCs w:val="22"/>
+        </w:rPr>
       </w:r>
       <w:r/>
     </w:p>
@@ -323,10 +344,16 @@
           <w:sz w:val="24"/>
           <w:szCs w:val="22"/>
           <w:rFonts w:ascii="Times New Roman" w:hAnsi="Times New Roman" w:eastAsia="Calibri" w:cs="" w:cstheme="minorBidi" w:eastAsiaTheme="minorHAnsi"/>
-        </w:rPr>
-      </w:pPr>
-      <w:r>
-        <w:rPr/>
+          <w:color w:val="00000A"/>
+          <w:lang w:val="en-US" w:eastAsia="en-US" w:bidi="ar-SA"/>
+        </w:rPr>
+      </w:pPr>
+      <w:r>
+        <w:rPr>
+          <w:rFonts w:eastAsia="Calibri" w:cs="" w:cstheme="minorBidi" w:eastAsiaTheme="minorHAnsi"/>
+          <w:sz w:val="24"/>
+          <w:szCs w:val="22"/>
+        </w:rPr>
       </w:r>
       <w:r/>
     </w:p>
@@ -500,10 +527,16 @@
           <w:sz w:val="24"/>
           <w:szCs w:val="22"/>
           <w:rFonts w:ascii="Times New Roman" w:hAnsi="Times New Roman" w:eastAsia="Calibri" w:cs="" w:cstheme="minorBidi" w:eastAsiaTheme="minorHAnsi"/>
-        </w:rPr>
-      </w:pPr>
-      <w:r>
-        <w:rPr/>
+          <w:color w:val="00000A"/>
+          <w:lang w:val="en-US" w:eastAsia="en-US" w:bidi="ar-SA"/>
+        </w:rPr>
+      </w:pPr>
+      <w:r>
+        <w:rPr>
+          <w:rFonts w:eastAsia="Calibri" w:cs="" w:cstheme="minorBidi" w:eastAsiaTheme="minorHAnsi"/>
+          <w:sz w:val="24"/>
+          <w:szCs w:val="22"/>
+        </w:rPr>
       </w:r>
       <w:r/>
     </w:p>
@@ -744,12 +777,17 @@
           <w:sz w:val="24"/>
           <w:b/>
           <w:szCs w:val="20"/>
-          <w:rFonts w:ascii="Times New Roman" w:hAnsi="Times New Roman" w:cs="Times New Roman"/>
-        </w:rPr>
-      </w:pPr>
-      <w:r>
-        <w:rPr>
-          <w:b/>
+          <w:rFonts w:ascii="Times New Roman" w:hAnsi="Times New Roman" w:eastAsia="Times New Roman" w:cs="Times New Roman"/>
+          <w:color w:val="00000A"/>
+          <w:lang w:val="en-US" w:eastAsia="en-US" w:bidi="ar-SA"/>
+        </w:rPr>
+      </w:pPr>
+      <w:r>
+        <w:rPr>
+          <w:rFonts w:cs="Times New Roman"/>
+          <w:b/>
+          <w:sz w:val="24"/>
+          <w:szCs w:val="20"/>
         </w:rPr>
       </w:r>
       <w:r/>
@@ -782,31 +820,41 @@
           <w:sz w:val="24"/>
           <w:b/>
           <w:szCs w:val="20"/>
-          <w:rFonts w:ascii="Times New Roman" w:hAnsi="Times New Roman" w:cs="Times New Roman"/>
-        </w:rPr>
-      </w:pPr>
-      <w:r>
-        <w:rPr>
-          <w:b/>
-        </w:rPr>
-      </w:r>
-      <w:r/>
-    </w:p>
-    <w:p>
-      <w:pPr>
-        <w:pStyle w:val="Normal"/>
-        <w:rPr>
-          <w:sz w:val="24"/>
-          <w:b/>
-          <w:sz w:val="24"/>
-          <w:b/>
-          <w:szCs w:val="20"/>
-          <w:rFonts w:ascii="Times New Roman" w:hAnsi="Times New Roman" w:cs="Times New Roman"/>
-        </w:rPr>
-      </w:pPr>
-      <w:r>
-        <w:rPr>
-          <w:b/>
+          <w:rFonts w:ascii="Times New Roman" w:hAnsi="Times New Roman" w:eastAsia="Times New Roman" w:cs="Times New Roman"/>
+          <w:color w:val="00000A"/>
+          <w:lang w:val="en-US" w:eastAsia="en-US" w:bidi="ar-SA"/>
+        </w:rPr>
+      </w:pPr>
+      <w:r>
+        <w:rPr>
+          <w:rFonts w:cs="Times New Roman"/>
+          <w:b/>
+          <w:sz w:val="24"/>
+          <w:szCs w:val="20"/>
+        </w:rPr>
+      </w:r>
+      <w:r/>
+    </w:p>
+    <w:p>
+      <w:pPr>
+        <w:pStyle w:val="Normal"/>
+        <w:rPr>
+          <w:sz w:val="24"/>
+          <w:b/>
+          <w:sz w:val="24"/>
+          <w:b/>
+          <w:szCs w:val="20"/>
+          <w:rFonts w:ascii="Times New Roman" w:hAnsi="Times New Roman" w:eastAsia="Times New Roman" w:cs="Times New Roman"/>
+          <w:color w:val="00000A"/>
+          <w:lang w:val="en-US" w:eastAsia="en-US" w:bidi="ar-SA"/>
+        </w:rPr>
+      </w:pPr>
+      <w:r>
+        <w:rPr>
+          <w:rFonts w:cs="Times New Roman"/>
+          <w:b/>
+          <w:sz w:val="24"/>
+          <w:szCs w:val="20"/>
         </w:rPr>
       </w:r>
       <w:r/>
@@ -859,7 +907,15 @@
       </w:r>
       <w:r>
         <w:rPr/>
-        <w:t xml:space="preserve"> file so that the figures appear in two columns. Use two fixed columns, with the width of each column set to 50%.  </w:t>
+        <w:t xml:space="preserve"> file so that the figures appear in two columns. </w:t>
+      </w:r>
+      <w:r>
+        <w:rPr/>
+        <w:t>Use a fluid layout,</w:t>
+      </w:r>
+      <w:r>
+        <w:rPr/>
+        <w:t xml:space="preserve"> with the width of each column set to 50%.  </w:t>
       </w:r>
       <w:r/>
     </w:p>
@@ -871,11 +927,14 @@
           <w:numId w:val="2"/>
         </w:numPr>
         <w:spacing w:before="0" w:after="0"/>
+        <w:contextualSpacing/>
         <w:rPr>
           <w:sz w:val="24"/>
           <w:sz w:val="24"/>
           <w:szCs w:val="22"/>
           <w:rFonts w:ascii="Times New Roman" w:hAnsi="Times New Roman" w:eastAsia="Calibri" w:cs="" w:cstheme="minorBidi" w:eastAsiaTheme="minorHAnsi"/>
+          <w:color w:val="00000A"/>
+          <w:lang w:val="en-US" w:eastAsia="en-US" w:bidi="ar-SA"/>
         </w:rPr>
       </w:pPr>
       <w:r>
@@ -892,11 +951,14 @@
           <w:numId w:val="2"/>
         </w:numPr>
         <w:spacing w:before="0" w:after="0"/>
+        <w:contextualSpacing/>
         <w:rPr>
           <w:sz w:val="24"/>
           <w:sz w:val="24"/>
           <w:szCs w:val="22"/>
           <w:rFonts w:ascii="Times New Roman" w:hAnsi="Times New Roman" w:eastAsia="Calibri" w:cs="" w:cstheme="minorBidi" w:eastAsiaTheme="minorHAnsi"/>
+          <w:color w:val="00000A"/>
+          <w:lang w:val="en-US" w:eastAsia="en-US" w:bidi="ar-SA"/>
         </w:rPr>
       </w:pPr>
       <w:r>
@@ -913,11 +975,14 @@
           <w:numId w:val="2"/>
         </w:numPr>
         <w:spacing w:before="0" w:after="0"/>
+        <w:contextualSpacing/>
         <w:rPr>
           <w:sz w:val="24"/>
           <w:sz w:val="24"/>
           <w:szCs w:val="22"/>
           <w:rFonts w:ascii="Times New Roman" w:hAnsi="Times New Roman" w:eastAsia="Calibri" w:cs="" w:cstheme="minorBidi" w:eastAsiaTheme="minorHAnsi"/>
+          <w:color w:val="00000A"/>
+          <w:lang w:val="en-US" w:eastAsia="en-US" w:bidi="ar-SA"/>
         </w:rPr>
       </w:pPr>
       <w:r>
@@ -934,11 +999,14 @@
           <w:numId w:val="2"/>
         </w:numPr>
         <w:spacing w:before="0" w:after="0"/>
+        <w:contextualSpacing/>
         <w:rPr>
           <w:sz w:val="24"/>
           <w:sz w:val="24"/>
           <w:szCs w:val="22"/>
           <w:rFonts w:ascii="Times New Roman" w:hAnsi="Times New Roman" w:eastAsia="Calibri" w:cs="" w:cstheme="minorBidi" w:eastAsiaTheme="minorHAnsi"/>
+          <w:color w:val="00000A"/>
+          <w:lang w:val="en-US" w:eastAsia="en-US" w:bidi="ar-SA"/>
         </w:rPr>
       </w:pPr>
       <w:r>
@@ -969,6 +1037,8 @@
           <w:sz w:val="24"/>
           <w:szCs w:val="22"/>
           <w:rFonts w:ascii="Times New Roman" w:hAnsi="Times New Roman" w:eastAsia="Calibri" w:cs="" w:cstheme="minorBidi" w:eastAsiaTheme="minorHAnsi"/>
+          <w:color w:val="00000A"/>
+          <w:lang w:val="en-US" w:eastAsia="en-US" w:bidi="ar-SA"/>
         </w:rPr>
       </w:pPr>
       <w:r>
@@ -1027,6 +1097,8 @@
           <w:sz w:val="24"/>
           <w:szCs w:val="22"/>
           <w:rFonts w:ascii="Times New Roman" w:hAnsi="Times New Roman" w:eastAsia="Calibri" w:cs="" w:cstheme="minorBidi" w:eastAsiaTheme="minorHAnsi"/>
+          <w:color w:val="00000A"/>
+          <w:lang w:val="en-US" w:eastAsia="en-US" w:bidi="ar-SA"/>
         </w:rPr>
       </w:pPr>
       <w:r>
@@ -1623,8 +1695,8 @@
       <w:jc w:val="left"/>
     </w:pPr>
     <w:rPr>
-      <w:rFonts w:ascii="Times New Roman" w:hAnsi="Times New Roman" w:cs="Times New Roman" w:eastAsia="Times New Roman"/>
-      <w:color w:val="auto"/>
+      <w:rFonts w:ascii="Times New Roman" w:hAnsi="Times New Roman" w:eastAsia="Times New Roman" w:cs="Times New Roman"/>
+      <w:color w:val="00000A"/>
       <w:sz w:val="24"/>
       <w:szCs w:val="20"/>
       <w:lang w:val="en-US" w:eastAsia="en-US" w:bidi="ar-SA"/>
@@ -1659,6 +1731,24 @@
     <w:name w:val="ListLabel 1"/>
     <w:rPr>
       <w:rFonts w:cs="Courier New"/>
+    </w:rPr>
+  </w:style>
+  <w:style w:type="character" w:styleId="ListLabel2">
+    <w:name w:val="ListLabel 2"/>
+    <w:rPr>
+      <w:rFonts w:cs="Symbol"/>
+    </w:rPr>
+  </w:style>
+  <w:style w:type="character" w:styleId="ListLabel3">
+    <w:name w:val="ListLabel 3"/>
+    <w:rPr>
+      <w:rFonts w:cs="Courier New"/>
+    </w:rPr>
+  </w:style>
+  <w:style w:type="character" w:styleId="ListLabel4">
+    <w:name w:val="ListLabel 4"/>
+    <w:rPr>
+      <w:rFonts w:cs="Wingdings"/>
     </w:rPr>
   </w:style>
   <w:style w:type="paragraph" w:styleId="Heading">

</xml_diff>

<commit_message>
changed to revised assignment
</commit_message>
<xml_diff>
--- a/assignment 6.docx
+++ b/assignment 6.docx
@@ -104,10 +104,12 @@
       </w:pPr>
       <w:r>
         <w:rPr>
-          <w:rFonts w:cs="Times New Roman"/>
-          <w:b/>
+          <w:rFonts w:eastAsia="Times New Roman" w:cs="Times New Roman"/>
+          <w:b/>
+          <w:color w:val="00000A"/>
           <w:sz w:val="24"/>
           <w:szCs w:val="20"/>
+          <w:lang w:val="en-US" w:eastAsia="en-US" w:bidi="ar-SA"/>
         </w:rPr>
       </w:r>
       <w:r/>
@@ -144,10 +146,12 @@
       </w:pPr>
       <w:r>
         <w:rPr>
-          <w:rFonts w:cs="Times New Roman"/>
-          <w:b/>
+          <w:rFonts w:eastAsia="Times New Roman" w:cs="Times New Roman"/>
+          <w:b/>
+          <w:color w:val="00000A"/>
           <w:sz w:val="24"/>
           <w:szCs w:val="20"/>
+          <w:lang w:val="en-US" w:eastAsia="en-US" w:bidi="ar-SA"/>
         </w:rPr>
       </w:r>
       <w:r/>
@@ -198,10 +202,12 @@
       </w:pPr>
       <w:r>
         <w:rPr>
-          <w:rFonts w:cs="Times New Roman"/>
-          <w:b/>
+          <w:rFonts w:eastAsia="Times New Roman" w:cs="Times New Roman"/>
+          <w:b/>
+          <w:color w:val="00000A"/>
           <w:sz w:val="24"/>
           <w:szCs w:val="20"/>
+          <w:lang w:val="en-US" w:eastAsia="en-US" w:bidi="ar-SA"/>
         </w:rPr>
       </w:r>
       <w:r/>
@@ -307,8 +313,10 @@
       <w:r>
         <w:rPr>
           <w:rFonts w:eastAsia="Calibri" w:cs="" w:cstheme="minorBidi" w:eastAsiaTheme="minorHAnsi"/>
+          <w:color w:val="00000A"/>
           <w:sz w:val="24"/>
           <w:szCs w:val="22"/>
+          <w:lang w:val="en-US" w:eastAsia="en-US" w:bidi="ar-SA"/>
         </w:rPr>
       </w:r>
       <w:r/>
@@ -351,8 +359,10 @@
       <w:r>
         <w:rPr>
           <w:rFonts w:eastAsia="Calibri" w:cs="" w:cstheme="minorBidi" w:eastAsiaTheme="minorHAnsi"/>
+          <w:color w:val="00000A"/>
           <w:sz w:val="24"/>
           <w:szCs w:val="22"/>
+          <w:lang w:val="en-US" w:eastAsia="en-US" w:bidi="ar-SA"/>
         </w:rPr>
       </w:r>
       <w:r/>
@@ -534,8 +544,10 @@
       <w:r>
         <w:rPr>
           <w:rFonts w:eastAsia="Calibri" w:cs="" w:cstheme="minorBidi" w:eastAsiaTheme="minorHAnsi"/>
+          <w:color w:val="00000A"/>
           <w:sz w:val="24"/>
           <w:szCs w:val="22"/>
+          <w:lang w:val="en-US" w:eastAsia="en-US" w:bidi="ar-SA"/>
         </w:rPr>
       </w:r>
       <w:r/>
@@ -647,12 +659,6 @@
           <w:ilvl w:val="0"/>
           <w:numId w:val="1"/>
         </w:numPr>
-        <w:rPr>
-          <w:sz w:val="24"/>
-          <w:sz w:val="24"/>
-          <w:szCs w:val="22"/>
-          <w:rFonts w:ascii="Times New Roman" w:hAnsi="Times New Roman" w:eastAsia="Calibri" w:cs="" w:cstheme="minorBidi" w:eastAsiaTheme="minorHAnsi"/>
-        </w:rPr>
       </w:pPr>
       <w:r>
         <w:rPr/>
@@ -660,122 +666,25 @@
       </w:r>
       <w:r>
         <w:rPr/>
-        <w:t>Bonus points (2):  Write the css code necessary to exactly center (horizontally) the links on the navigation bar.  You may add this code to the css on the page to test it, but also write the code in the space below:</w:t>
-      </w:r>
-      <w:r/>
-    </w:p>
-    <w:p>
-      <w:pPr>
-        <w:pStyle w:val="Normal"/>
-      </w:pPr>
-      <w:r>
-        <w:rPr/>
-      </w:r>
-      <w:r/>
-    </w:p>
-    <w:p>
-      <w:pPr>
-        <w:pStyle w:val="Normal"/>
-      </w:pPr>
-      <w:r>
-        <w:rPr/>
-      </w:r>
-      <w:r/>
-    </w:p>
-    <w:p>
-      <w:pPr>
-        <w:pStyle w:val="Normal"/>
-        <w:rPr>
-          <w:sz w:val="24"/>
-          <w:sz w:val="24"/>
-          <w:szCs w:val="20"/>
-          <w:rFonts w:ascii="Times New Roman" w:hAnsi="Times New Roman" w:cs="Times New Roman"/>
-        </w:rPr>
-      </w:pPr>
-      <w:r>
-        <w:rPr/>
-        <w:t>/* Remove the padding that the ul element automatically gets */</w:t>
-      </w:r>
-      <w:r/>
-    </w:p>
-    <w:p>
-      <w:pPr>
-        <w:pStyle w:val="Normal"/>
-        <w:rPr>
-          <w:sz w:val="24"/>
-          <w:sz w:val="24"/>
-          <w:szCs w:val="20"/>
-          <w:rFonts w:ascii="Times New Roman" w:hAnsi="Times New Roman" w:cs="Times New Roman"/>
-        </w:rPr>
-      </w:pPr>
-      <w:r>
-        <w:rPr/>
-        <w:t>header nav ul {</w:t>
-      </w:r>
-      <w:r/>
-    </w:p>
-    <w:p>
-      <w:pPr>
-        <w:pStyle w:val="Normal"/>
-        <w:rPr>
-          <w:sz w:val="24"/>
-          <w:sz w:val="24"/>
-          <w:szCs w:val="20"/>
-          <w:rFonts w:ascii="Times New Roman" w:hAnsi="Times New Roman" w:cs="Times New Roman"/>
-        </w:rPr>
-      </w:pPr>
-      <w:r>
-        <w:rPr/>
-        <w:t xml:space="preserve">  </w:t>
-      </w:r>
-      <w:r>
-        <w:rPr/>
-        <w:t>padding-left: 0;</w:t>
-      </w:r>
-      <w:r/>
-    </w:p>
-    <w:p>
-      <w:pPr>
-        <w:pStyle w:val="Normal"/>
-        <w:rPr>
-          <w:sz w:val="24"/>
-          <w:sz w:val="24"/>
-          <w:szCs w:val="20"/>
-          <w:rFonts w:ascii="Times New Roman" w:hAnsi="Times New Roman" w:cs="Times New Roman"/>
-        </w:rPr>
-      </w:pPr>
-      <w:r>
-        <w:rPr/>
-        <w:t>}</w:t>
-      </w:r>
-      <w:r/>
-    </w:p>
-    <w:p>
-      <w:pPr>
-        <w:pStyle w:val="Normal"/>
-      </w:pPr>
-      <w:r>
-        <w:rPr/>
-      </w:r>
-      <w:r/>
-    </w:p>
-    <w:p>
-      <w:pPr>
-        <w:pStyle w:val="Normal"/>
-      </w:pPr>
-      <w:r>
-        <w:rPr/>
-      </w:r>
-      <w:r/>
-    </w:p>
-    <w:p>
-      <w:pPr>
-        <w:pStyle w:val="Normal"/>
-        <w:rPr>
-          <w:sz w:val="24"/>
-          <w:b/>
-          <w:sz w:val="24"/>
-          <w:b/>
+        <w:t>Bonus points (2): Explain why the navigation links are not centered exactly, even though the text-align property is being applied.</w:t>
+      </w:r>
+      <w:r/>
+    </w:p>
+    <w:p>
+      <w:pPr>
+        <w:pStyle w:val="Normal"/>
+      </w:pPr>
+      <w:r>
+        <w:rPr/>
+      </w:r>
+      <w:r/>
+    </w:p>
+    <w:p>
+      <w:pPr>
+        <w:pStyle w:val="Normal"/>
+        <w:rPr>
+          <w:sz w:val="24"/>
+          <w:sz w:val="24"/>
           <w:szCs w:val="20"/>
           <w:rFonts w:ascii="Times New Roman" w:hAnsi="Times New Roman" w:eastAsia="Times New Roman" w:cs="Times New Roman"/>
           <w:color w:val="00000A"/>
@@ -783,31 +692,17 @@
         </w:rPr>
       </w:pPr>
       <w:r>
-        <w:rPr>
-          <w:rFonts w:cs="Times New Roman"/>
-          <w:b/>
-          <w:sz w:val="24"/>
-          <w:szCs w:val="20"/>
-        </w:rPr>
-      </w:r>
-      <w:r/>
-    </w:p>
-    <w:p>
-      <w:pPr>
-        <w:pStyle w:val="Normal"/>
-        <w:rPr>
-          <w:b/>
-          <w:b/>
-        </w:rPr>
-      </w:pPr>
-      <w:r>
-        <w:rPr>
-          <w:b/>
-        </w:rPr>
-        <w:t>Part 2 is on the next page!</w:t>
-      </w:r>
-      <w:r>
-        <w:br w:type="page"/>
+        <w:rPr/>
+        <w:t>They are not centered due to being inside of a list.  The elements of a list will automatically gain some padding from the left, this puts them slightly off center.  To fix this, we would need to make a rule for the nav list element and reset the padding-left to 0.</w:t>
+      </w:r>
+      <w:r/>
+    </w:p>
+    <w:p>
+      <w:pPr>
+        <w:pStyle w:val="Normal"/>
+      </w:pPr>
+      <w:r>
+        <w:rPr/>
       </w:r>
       <w:r/>
     </w:p>
@@ -827,11 +722,32 @@
       </w:pPr>
       <w:r>
         <w:rPr>
-          <w:rFonts w:cs="Times New Roman"/>
-          <w:b/>
+          <w:rFonts w:eastAsia="Times New Roman" w:cs="Times New Roman"/>
+          <w:b/>
+          <w:color w:val="00000A"/>
           <w:sz w:val="24"/>
           <w:szCs w:val="20"/>
-        </w:rPr>
+          <w:lang w:val="en-US" w:eastAsia="en-US" w:bidi="ar-SA"/>
+        </w:rPr>
+      </w:r>
+      <w:r/>
+    </w:p>
+    <w:p>
+      <w:pPr>
+        <w:pStyle w:val="Normal"/>
+        <w:rPr>
+          <w:b/>
+          <w:b/>
+        </w:rPr>
+      </w:pPr>
+      <w:r>
+        <w:rPr>
+          <w:b/>
+        </w:rPr>
+        <w:t>Part 2 is on the next page!</w:t>
+      </w:r>
+      <w:r>
+        <w:br w:type="page"/>
       </w:r>
       <w:r/>
     </w:p>
@@ -851,10 +767,38 @@
       </w:pPr>
       <w:r>
         <w:rPr>
-          <w:rFonts w:cs="Times New Roman"/>
-          <w:b/>
+          <w:rFonts w:eastAsia="Times New Roman" w:cs="Times New Roman"/>
+          <w:b/>
+          <w:color w:val="00000A"/>
           <w:sz w:val="24"/>
           <w:szCs w:val="20"/>
+          <w:lang w:val="en-US" w:eastAsia="en-US" w:bidi="ar-SA"/>
+        </w:rPr>
+      </w:r>
+      <w:r/>
+    </w:p>
+    <w:p>
+      <w:pPr>
+        <w:pStyle w:val="Normal"/>
+        <w:rPr>
+          <w:sz w:val="24"/>
+          <w:b/>
+          <w:sz w:val="24"/>
+          <w:b/>
+          <w:szCs w:val="20"/>
+          <w:rFonts w:ascii="Times New Roman" w:hAnsi="Times New Roman" w:eastAsia="Times New Roman" w:cs="Times New Roman"/>
+          <w:color w:val="00000A"/>
+          <w:lang w:val="en-US" w:eastAsia="en-US" w:bidi="ar-SA"/>
+        </w:rPr>
+      </w:pPr>
+      <w:r>
+        <w:rPr>
+          <w:rFonts w:eastAsia="Times New Roman" w:cs="Times New Roman"/>
+          <w:b/>
+          <w:color w:val="00000A"/>
+          <w:sz w:val="24"/>
+          <w:szCs w:val="20"/>
+          <w:lang w:val="en-US" w:eastAsia="en-US" w:bidi="ar-SA"/>
         </w:rPr>
       </w:r>
       <w:r/>
@@ -907,15 +851,7 @@
       </w:r>
       <w:r>
         <w:rPr/>
-        <w:t xml:space="preserve"> file so that the figures appear in two columns. </w:t>
-      </w:r>
-      <w:r>
-        <w:rPr/>
-        <w:t>Use a fluid layout,</w:t>
-      </w:r>
-      <w:r>
-        <w:rPr/>
-        <w:t xml:space="preserve"> with the width of each column set to 50%.  </w:t>
+        <w:t xml:space="preserve"> file so that the figures appear in two columns. Use a fluid layout, with the width of each column set to 50%.  </w:t>
       </w:r>
       <w:r/>
     </w:p>
@@ -1747,6 +1683,24 @@
   </w:style>
   <w:style w:type="character" w:styleId="ListLabel4">
     <w:name w:val="ListLabel 4"/>
+    <w:rPr>
+      <w:rFonts w:cs="Wingdings"/>
+    </w:rPr>
+  </w:style>
+  <w:style w:type="character" w:styleId="ListLabel5">
+    <w:name w:val="ListLabel 5"/>
+    <w:rPr>
+      <w:rFonts w:cs="Symbol"/>
+    </w:rPr>
+  </w:style>
+  <w:style w:type="character" w:styleId="ListLabel6">
+    <w:name w:val="ListLabel 6"/>
+    <w:rPr>
+      <w:rFonts w:cs="Courier New"/>
+    </w:rPr>
+  </w:style>
+  <w:style w:type="character" w:styleId="ListLabel7">
+    <w:name w:val="ListLabel 7"/>
     <w:rPr>
       <w:rFonts w:cs="Wingdings"/>
     </w:rPr>

</xml_diff>